<commit_message>
Updated getting more coins information
</commit_message>
<xml_diff>
--- a/Beta/beta2.0TestInstructions.docx
+++ b/Beta/beta2.0TestInstructions.docx
@@ -297,11 +297,67 @@
         <w:pStyle w:val="Heading2"/>
       </w:pPr>
       <w:r>
-        <w:t xml:space="preserve">Now sign in with one of the following accounts </w:t>
-      </w:r>
-      <w:r>
-        <w:br/>
-      </w:r>
+        <w:t>Don’t sign in yet</w:t>
+      </w:r>
+    </w:p>
+    <w:p>
+      <w:pPr>
+        <w:pStyle w:val="Heading2"/>
+      </w:pPr>
+      <w:r>
+        <w:t>Launch the Game</w:t>
+      </w:r>
+    </w:p>
+    <w:p>
+      <w:pPr>
+        <w:pStyle w:val="Heading3"/>
+      </w:pPr>
+      <w:r>
+        <w:t>Visit the shop</w:t>
+      </w:r>
+    </w:p>
+    <w:p>
+      <w:pPr>
+        <w:pStyle w:val="Heading3"/>
+      </w:pPr>
+      <w:r>
+        <w:t>TREAT YO SELF to a big ol’ chest of coins!!</w:t>
+      </w:r>
+      <w:r>
+        <w:t xml:space="preserve"> (tap the bottom row!)</w:t>
+      </w:r>
+    </w:p>
+    <w:p>
+      <w:pPr>
+        <w:pStyle w:val="Heading3"/>
+      </w:pPr>
+      <w:r>
+        <w:t>Sign</w:t>
+      </w:r>
+      <w:r>
+        <w:t xml:space="preserve"> in with </w:t>
+      </w:r>
+      <w:r>
+        <w:t>a</w:t>
+      </w:r>
+      <w:r>
+        <w:t xml:space="preserve"> ‘Sandbox’ account</w:t>
+      </w:r>
+      <w:r>
+        <w:t xml:space="preserve"> listed below:</w:t>
+      </w:r>
+    </w:p>
+    <w:p>
+      <w:pPr>
+        <w:pStyle w:val="Heading4"/>
+        <w:numPr>
+          <w:ilvl w:val="0"/>
+          <w:numId w:val="0"/>
+        </w:numPr>
+        <w:ind w:left="1080"/>
+      </w:pPr>
+      <w:bookmarkStart w:id="0" w:name="_GoBack"/>
+      <w:bookmarkEnd w:id="0"/>
     </w:p>
     <w:tbl>
       <w:tblPr>
@@ -479,9 +535,43 @@
     <w:p>
       <w:pPr>
         <w:pStyle w:val="Heading2"/>
-      </w:pPr>
-      <w:r>
-        <w:t xml:space="preserve">Signed in with this ‘Sandbox’ account you may now go to the app and visit the store and TREAT YO SELF to a big ol’ chest of coins!! </w:t>
+        <w:numPr>
+          <w:ilvl w:val="1"/>
+          <w:numId w:val="2"/>
+        </w:numPr>
+      </w:pPr>
+      <w:r>
+        <w:t xml:space="preserve">To sign back into your account simply </w:t>
+      </w:r>
+    </w:p>
+    <w:p>
+      <w:pPr>
+        <w:pStyle w:val="Heading3"/>
+      </w:pPr>
+      <w:r>
+        <w:t xml:space="preserve">Tap Settings, next tap iTunes &amp; App Store then tap the top row button that looks like ‘Apple ID: </w:t>
+      </w:r>
+      <w:hyperlink r:id="rId13" w:history="1">
+        <w:r>
+          <w:rPr>
+            <w:rStyle w:val="Hyperlink"/>
+          </w:rPr>
+          <w:t>joe@dirt.com</w:t>
+        </w:r>
+      </w:hyperlink>
+      <w:r>
+        <w:t xml:space="preserve">’ but instead of </w:t>
+      </w:r>
+      <w:hyperlink r:id="rId14" w:history="1">
+        <w:r>
+          <w:rPr>
+            <w:rStyle w:val="Hyperlink"/>
+          </w:rPr>
+          <w:t>joe@dirt.com</w:t>
+        </w:r>
+      </w:hyperlink>
+      <w:r>
+        <w:t xml:space="preserve"> it is your real life apple id, then tap ‘Sign Out’.</w:t>
       </w:r>
     </w:p>
     <w:p>
@@ -506,8 +596,6 @@
       <w:r>
         <w:t xml:space="preserve"> (or done buying more coins or going ad free)</w:t>
       </w:r>
-      <w:bookmarkStart w:id="0" w:name="_GoBack"/>
-      <w:bookmarkEnd w:id="0"/>
     </w:p>
     <w:p>
       <w:pPr>
@@ -533,6 +621,7 @@
         <w:pStyle w:val="Heading2"/>
       </w:pPr>
       <w:r>
+        <w:lastRenderedPageBreak/>
         <w:t xml:space="preserve">Test power ups, switch the game version, sign in with a test account and go ad free, do what ever you like, have fun though, that’s important too I guess </w:t>
       </w:r>
       <w:r>
@@ -543,7 +632,7 @@
       </w:r>
     </w:p>
     <w:sectPr>
-      <w:footerReference w:type="default" r:id="rId13"/>
+      <w:footerReference w:type="default" r:id="rId15"/>
       <w:pgSz w:w="12240" w:h="15840"/>
       <w:pgMar w:top="1440" w:right="1800" w:bottom="1080" w:left="1800" w:header="720" w:footer="720" w:gutter="0"/>
       <w:cols w:space="720"/>
@@ -765,6 +854,36 @@
   </w:abstractNum>
   <w:num w:numId="1">
     <w:abstractNumId w:val="0"/>
+  </w:num>
+  <w:num w:numId="2">
+    <w:abstractNumId w:val="0"/>
+    <w:lvlOverride w:ilvl="0">
+      <w:startOverride w:val="1"/>
+    </w:lvlOverride>
+    <w:lvlOverride w:ilvl="1">
+      <w:startOverride w:val="1"/>
+    </w:lvlOverride>
+    <w:lvlOverride w:ilvl="2">
+      <w:startOverride w:val="1"/>
+    </w:lvlOverride>
+    <w:lvlOverride w:ilvl="3">
+      <w:startOverride w:val="1"/>
+    </w:lvlOverride>
+    <w:lvlOverride w:ilvl="4">
+      <w:startOverride w:val="1"/>
+    </w:lvlOverride>
+    <w:lvlOverride w:ilvl="5">
+      <w:startOverride w:val="1"/>
+    </w:lvlOverride>
+    <w:lvlOverride w:ilvl="6">
+      <w:startOverride w:val="1"/>
+    </w:lvlOverride>
+    <w:lvlOverride w:ilvl="7">
+      <w:startOverride w:val="1"/>
+    </w:lvlOverride>
+    <w:lvlOverride w:ilvl="8">
+      <w:startOverride w:val="1"/>
+    </w:lvlOverride>
   </w:num>
 </w:numbering>
 </file>
@@ -1233,7 +1352,6 @@
     <w:basedOn w:val="Normal"/>
     <w:link w:val="Heading4Char"/>
     <w:uiPriority w:val="9"/>
-    <w:semiHidden/>
     <w:unhideWhenUsed/>
     <w:qFormat/>
     <w:pPr>
@@ -1431,7 +1549,6 @@
     <w:basedOn w:val="DefaultParagraphFont"/>
     <w:link w:val="Heading4"/>
     <w:uiPriority w:val="9"/>
-    <w:semiHidden/>
     <w:rPr>
       <w:rFonts w:asciiTheme="majorHAnsi" w:eastAsiaTheme="majorEastAsia" w:hAnsiTheme="majorHAnsi" w:cstheme="majorBidi"/>
       <w:i/>

</xml_diff>